<commit_message>
the commander demanded a revision
</commit_message>
<xml_diff>
--- a/resources/templates/ut/instructions-template.docx
+++ b/resources/templates/ut/instructions-template.docx
@@ -783,8 +783,6 @@
       <w:r>
         <w:t xml:space="preserve">Some places will make their own copy and be ok with that.  Others you will have to mail a certified copy so it will obviously be consumed.  </w:t>
       </w:r>
-      <w:bookmarkStart w:id="0" w:name="_GoBack"/>
-      <w:bookmarkEnd w:id="0"/>
     </w:p>
     <w:p>
       <w:pPr>
@@ -1360,15 +1358,8 @@
           <w:bCs/>
         </w:rPr>
       </w:pPr>
-    </w:p>
-    <w:p>
-      <w:pPr>
-        <w:rPr>
-          <w:rFonts w:ascii="Roboto Condensed" w:hAnsi="Roboto Condensed"/>
-          <w:b/>
-          <w:bCs/>
-        </w:rPr>
-      </w:pPr>
+      <w:bookmarkStart w:id="0" w:name="_GoBack"/>
+      <w:bookmarkEnd w:id="0"/>
       <w:r>
         <w:rPr>
           <w:rFonts w:ascii="Roboto Condensed" w:hAnsi="Roboto Condensed"/>
@@ -4497,7 +4488,7 @@
 </file>
 
 <file path=customXml/itemProps1.xml><?xml version="1.0" encoding="utf-8"?>
-<ds:datastoreItem xmlns:ds="http://schemas.openxmlformats.org/officeDocument/2006/customXml" ds:itemID="{870DB255-0B93-40F1-A4DC-8CE80ACC12D9}">
+<ds:datastoreItem xmlns:ds="http://schemas.openxmlformats.org/officeDocument/2006/customXml" ds:itemID="{6AA63274-99BD-4BAC-9D8F-D5A520507F35}">
   <ds:schemaRefs>
     <ds:schemaRef ds:uri="http://schemas.openxmlformats.org/officeDocument/2006/bibliography"/>
   </ds:schemaRefs>

</xml_diff>